<commit_message>
updated extended methodology to include screenshots.
</commit_message>
<xml_diff>
--- a/extended_methodology.docx
+++ b/extended_methodology.docx
@@ -111,53 +111,6 @@
           <w:p>
             <w:r>
               <w:t>HydroSHEDS upstream accumulating area</w:t>
-            </w:r>
-          </w:p>
-        </w:tc>
-        <w:tc>
-          <w:tcPr>
-            <w:tcW w:w="4622" w:type="dxa"/>
-          </w:tcPr>
-          <w:p>
-            <w:hyperlink r:id="rId8" w:history="1">
-              <w:r>
-                <w:rPr>
-                  <w:rStyle w:val="Hyperlink"/>
-                </w:rPr>
-                <w:t>https://www.hydrosheds.org/downloads</w:t>
-              </w:r>
-            </w:hyperlink>
-          </w:p>
-        </w:tc>
-        <w:tc>
-          <w:tcPr>
-            <w:tcW w:w="1469" w:type="dxa"/>
-          </w:tcPr>
-          <w:p>
-            <w:r>
-              <w:t>30 arcseconds</w:t>
-            </w:r>
-          </w:p>
-        </w:tc>
-        <w:tc>
-          <w:tcPr>
-            <w:tcW w:w="1343" w:type="dxa"/>
-          </w:tcPr>
-          <w:p>
-            <w:r>
-              <w:t>Raster</w:t>
-            </w:r>
-          </w:p>
-        </w:tc>
-      </w:tr>
-      <w:tr>
-        <w:tc>
-          <w:tcPr>
-            <w:tcW w:w="1582" w:type="dxa"/>
-          </w:tcPr>
-          <w:p>
-            <w:r>
-              <w:t>HydroSHEDS drainage directions</w:t>
             </w:r>
           </w:p>
         </w:tc>
@@ -430,6 +383,141 @@
     <w:p>
       <w:pPr>
         <w:pStyle w:val="ListParagraph"/>
+        <w:rPr>
+          <w:b/>
+        </w:rPr>
+      </w:pPr>
+      <w:r>
+        <w:rPr>
+          <w:b/>
+          <w:noProof/>
+          <w:lang w:eastAsia="en-GB"/>
+        </w:rPr>
+        <mc:AlternateContent>
+          <mc:Choice Requires="wps">
+            <w:drawing>
+              <wp:anchor distT="0" distB="0" distL="114300" distR="114300" simplePos="0" relativeHeight="251657216" behindDoc="0" locked="0" layoutInCell="1" allowOverlap="1" wp14:anchorId="1767CA04" wp14:editId="65B59822">
+                <wp:simplePos x="0" y="0"/>
+                <wp:positionH relativeFrom="column">
+                  <wp:posOffset>501331</wp:posOffset>
+                </wp:positionH>
+                <wp:positionV relativeFrom="paragraph">
+                  <wp:posOffset>446216</wp:posOffset>
+                </wp:positionV>
+                <wp:extent cx="4049216" cy="155041"/>
+                <wp:effectExtent l="0" t="0" r="27940" b="16510"/>
+                <wp:wrapNone/>
+                <wp:docPr id="1" name="Rectangle 1"/>
+                <wp:cNvGraphicFramePr/>
+                <a:graphic xmlns:a="http://schemas.openxmlformats.org/drawingml/2006/main">
+                  <a:graphicData uri="http://schemas.microsoft.com/office/word/2010/wordprocessingShape">
+                    <wps:wsp>
+                      <wps:cNvSpPr/>
+                      <wps:spPr>
+                        <a:xfrm>
+                          <a:off x="0" y="0"/>
+                          <a:ext cx="4049216" cy="155041"/>
+                        </a:xfrm>
+                        <a:prstGeom prst="rect">
+                          <a:avLst/>
+                        </a:prstGeom>
+                        <a:noFill/>
+                        <a:ln>
+                          <a:solidFill>
+                            <a:srgbClr val="FF0000"/>
+                          </a:solidFill>
+                        </a:ln>
+                      </wps:spPr>
+                      <wps:style>
+                        <a:lnRef idx="2">
+                          <a:schemeClr val="accent1">
+                            <a:shade val="50000"/>
+                          </a:schemeClr>
+                        </a:lnRef>
+                        <a:fillRef idx="1">
+                          <a:schemeClr val="accent1"/>
+                        </a:fillRef>
+                        <a:effectRef idx="0">
+                          <a:schemeClr val="accent1"/>
+                        </a:effectRef>
+                        <a:fontRef idx="minor">
+                          <a:schemeClr val="lt1"/>
+                        </a:fontRef>
+                      </wps:style>
+                      <wps:bodyPr rot="0" spcFirstLastPara="0" vertOverflow="overflow" horzOverflow="overflow" vert="horz" wrap="square" lIns="91440" tIns="45720" rIns="91440" bIns="45720" numCol="1" spcCol="0" rtlCol="0" fromWordArt="0" anchor="ctr" anchorCtr="0" forceAA="0" compatLnSpc="1">
+                        <a:prstTxWarp prst="textNoShape">
+                          <a:avLst/>
+                        </a:prstTxWarp>
+                        <a:noAutofit/>
+                      </wps:bodyPr>
+                    </wps:wsp>
+                  </a:graphicData>
+                </a:graphic>
+                <wp14:sizeRelH relativeFrom="margin">
+                  <wp14:pctWidth>0</wp14:pctWidth>
+                </wp14:sizeRelH>
+                <wp14:sizeRelV relativeFrom="margin">
+                  <wp14:pctHeight>0</wp14:pctHeight>
+                </wp14:sizeRelV>
+              </wp:anchor>
+            </w:drawing>
+          </mc:Choice>
+          <mc:Fallback>
+            <w:pict>
+              <v:rect w14:anchorId="14C0D590" id="Rectangle 1" o:spid="_x0000_s1026" style="position:absolute;margin-left:39.45pt;margin-top:35.15pt;width:318.85pt;height:12.2pt;z-index:251657216;visibility:visible;mso-wrap-style:square;mso-width-percent:0;mso-height-percent:0;mso-wrap-distance-left:9pt;mso-wrap-distance-top:0;mso-wrap-distance-right:9pt;mso-wrap-distance-bottom:0;mso-position-horizontal:absolute;mso-position-horizontal-relative:text;mso-position-vertical:absolute;mso-position-vertical-relative:text;mso-width-percent:0;mso-height-percent:0;mso-width-relative:margin;mso-height-relative:margin;v-text-anchor:middle" o:gfxdata="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" filled="f" strokecolor="red" strokeweight="1pt"/>
+            </w:pict>
+          </mc:Fallback>
+        </mc:AlternateContent>
+      </w:r>
+      <w:r>
+        <w:rPr>
+          <w:b/>
+          <w:noProof/>
+          <w:lang w:eastAsia="en-GB"/>
+        </w:rPr>
+        <w:drawing>
+          <wp:inline distT="0" distB="0" distL="0" distR="0" wp14:anchorId="1C9A1766" wp14:editId="029A2E8A">
+            <wp:extent cx="4848225" cy="2643266"/>
+            <wp:effectExtent l="0" t="0" r="0" b="5080"/>
+            <wp:docPr id="4" name="Picture 3"/>
+            <wp:cNvGraphicFramePr>
+              <a:graphicFrameLocks xmlns:a="http://schemas.openxmlformats.org/drawingml/2006/main" noChangeAspect="1"/>
+            </wp:cNvGraphicFramePr>
+            <a:graphic xmlns:a="http://schemas.openxmlformats.org/drawingml/2006/main">
+              <a:graphicData uri="http://schemas.openxmlformats.org/drawingml/2006/picture">
+                <pic:pic xmlns:pic="http://schemas.openxmlformats.org/drawingml/2006/picture">
+                  <pic:nvPicPr>
+                    <pic:cNvPr id="4" name="Picture 3"/>
+                    <pic:cNvPicPr>
+                      <a:picLocks noChangeAspect="1"/>
+                    </pic:cNvPicPr>
+                  </pic:nvPicPr>
+                  <pic:blipFill rotWithShape="1">
+                    <a:blip r:embed="rId14"/>
+                    <a:srcRect l="50357" t="10556" r="9197" b="20833"/>
+                    <a:stretch/>
+                  </pic:blipFill>
+                  <pic:spPr>
+                    <a:xfrm>
+                      <a:off x="0" y="0"/>
+                      <a:ext cx="4857902" cy="2648542"/>
+                    </a:xfrm>
+                    <a:prstGeom prst="rect">
+                      <a:avLst/>
+                    </a:prstGeom>
+                  </pic:spPr>
+                </pic:pic>
+              </a:graphicData>
+            </a:graphic>
+          </wp:inline>
+        </w:drawing>
+      </w:r>
+      <w:bookmarkStart w:id="0" w:name="_GoBack"/>
+      <w:bookmarkEnd w:id="0"/>
+    </w:p>
+    <w:p>
+      <w:pPr>
+        <w:pStyle w:val="ListParagraph"/>
         <w:numPr>
           <w:ilvl w:val="0"/>
           <w:numId w:val="3"/>
@@ -441,7 +529,7 @@
       <w:r>
         <w:t>run burnCoastline.py code (</w:t>
       </w:r>
-      <w:hyperlink r:id="rId14" w:history="1">
+      <w:hyperlink r:id="rId15" w:history="1">
         <w:r>
           <w:rPr>
             <w:rStyle w:val="Hyperlink"/>
@@ -495,6 +583,7 @@
         </w:rPr>
       </w:pPr>
       <w:r>
+        <w:lastRenderedPageBreak/>
         <w:t>Run this for each HydroSHEDS continent</w:t>
       </w:r>
     </w:p>
@@ -560,6 +649,588 @@
       <w:pPr>
         <w:pStyle w:val="ListParagraph"/>
         <w:numPr>
+          <w:ilvl w:val="1"/>
+          <w:numId w:val="5"/>
+        </w:numPr>
+        <w:rPr>
+          <w:b/>
+        </w:rPr>
+      </w:pPr>
+      <w:r>
+        <w:rPr>
+          <w:noProof/>
+          <w:lang w:eastAsia="en-GB"/>
+        </w:rPr>
+        <mc:AlternateContent>
+          <mc:Choice Requires="wpg">
+            <w:drawing>
+              <wp:anchor distT="0" distB="0" distL="114300" distR="114300" simplePos="0" relativeHeight="251662336" behindDoc="0" locked="0" layoutInCell="1" allowOverlap="1" wp14:anchorId="2CC60CB5" wp14:editId="6FF823F8">
+                <wp:simplePos x="0" y="0"/>
+                <wp:positionH relativeFrom="column">
+                  <wp:posOffset>803113</wp:posOffset>
+                </wp:positionH>
+                <wp:positionV relativeFrom="paragraph">
+                  <wp:posOffset>596900</wp:posOffset>
+                </wp:positionV>
+                <wp:extent cx="4581673" cy="2452846"/>
+                <wp:effectExtent l="0" t="0" r="9525" b="5080"/>
+                <wp:wrapNone/>
+                <wp:docPr id="8" name="Group 8"/>
+                <wp:cNvGraphicFramePr/>
+                <a:graphic xmlns:a="http://schemas.openxmlformats.org/drawingml/2006/main">
+                  <a:graphicData uri="http://schemas.microsoft.com/office/word/2010/wordprocessingGroup">
+                    <wpg:wgp>
+                      <wpg:cNvGrpSpPr/>
+                      <wpg:grpSpPr>
+                        <a:xfrm>
+                          <a:off x="0" y="0"/>
+                          <a:ext cx="4581673" cy="2452846"/>
+                          <a:chOff x="0" y="0"/>
+                          <a:chExt cx="5596890" cy="3052445"/>
+                        </a:xfrm>
+                      </wpg:grpSpPr>
+                      <pic:pic xmlns:pic="http://schemas.openxmlformats.org/drawingml/2006/picture">
+                        <pic:nvPicPr>
+                          <pic:cNvPr id="2" name="Picture 3"/>
+                          <pic:cNvPicPr>
+                            <a:picLocks noChangeAspect="1"/>
+                          </pic:cNvPicPr>
+                        </pic:nvPicPr>
+                        <pic:blipFill rotWithShape="1">
+                          <a:blip r:embed="rId16" cstate="print">
+                            <a:extLst>
+                              <a:ext uri="{28A0092B-C50C-407E-A947-70E740481C1C}">
+                                <a14:useLocalDpi xmlns:a14="http://schemas.microsoft.com/office/drawing/2010/main" val="0"/>
+                              </a:ext>
+                            </a:extLst>
+                          </a:blip>
+                          <a:srcRect l="50536" t="10278" r="9197" b="21388"/>
+                          <a:stretch/>
+                        </pic:blipFill>
+                        <pic:spPr>
+                          <a:xfrm>
+                            <a:off x="0" y="0"/>
+                            <a:ext cx="5596890" cy="3052445"/>
+                          </a:xfrm>
+                          <a:prstGeom prst="rect">
+                            <a:avLst/>
+                          </a:prstGeom>
+                        </pic:spPr>
+                      </pic:pic>
+                      <wps:wsp>
+                        <wps:cNvPr id="3" name="Rectangle 3"/>
+                        <wps:cNvSpPr/>
+                        <wps:spPr>
+                          <a:xfrm>
+                            <a:off x="2803871" y="368360"/>
+                            <a:ext cx="1183087" cy="1126749"/>
+                          </a:xfrm>
+                          <a:prstGeom prst="rect">
+                            <a:avLst/>
+                          </a:prstGeom>
+                          <a:noFill/>
+                          <a:ln>
+                            <a:solidFill>
+                              <a:srgbClr val="FF0000"/>
+                            </a:solidFill>
+                          </a:ln>
+                        </wps:spPr>
+                        <wps:style>
+                          <a:lnRef idx="2">
+                            <a:schemeClr val="accent1">
+                              <a:shade val="50000"/>
+                            </a:schemeClr>
+                          </a:lnRef>
+                          <a:fillRef idx="1">
+                            <a:schemeClr val="accent1"/>
+                          </a:fillRef>
+                          <a:effectRef idx="0">
+                            <a:schemeClr val="accent1"/>
+                          </a:effectRef>
+                          <a:fontRef idx="minor">
+                            <a:schemeClr val="lt1"/>
+                          </a:fontRef>
+                        </wps:style>
+                        <wps:bodyPr rot="0" spcFirstLastPara="0" vertOverflow="overflow" horzOverflow="overflow" vert="horz" wrap="square" lIns="91440" tIns="45720" rIns="91440" bIns="45720" numCol="1" spcCol="0" rtlCol="0" fromWordArt="0" anchor="ctr" anchorCtr="0" forceAA="0" compatLnSpc="1">
+                          <a:prstTxWarp prst="textNoShape">
+                            <a:avLst/>
+                          </a:prstTxWarp>
+                          <a:noAutofit/>
+                        </wps:bodyPr>
+                      </wps:wsp>
+                      <wps:wsp>
+                        <wps:cNvPr id="5" name="Rectangle 5"/>
+                        <wps:cNvSpPr/>
+                        <wps:spPr>
+                          <a:xfrm>
+                            <a:off x="52004" y="459367"/>
+                            <a:ext cx="715052" cy="82339"/>
+                          </a:xfrm>
+                          <a:prstGeom prst="rect">
+                            <a:avLst/>
+                          </a:prstGeom>
+                          <a:noFill/>
+                          <a:ln>
+                            <a:solidFill>
+                              <a:srgbClr val="FF0000"/>
+                            </a:solidFill>
+                          </a:ln>
+                        </wps:spPr>
+                        <wps:style>
+                          <a:lnRef idx="2">
+                            <a:schemeClr val="accent1">
+                              <a:shade val="50000"/>
+                            </a:schemeClr>
+                          </a:lnRef>
+                          <a:fillRef idx="1">
+                            <a:schemeClr val="accent1"/>
+                          </a:fillRef>
+                          <a:effectRef idx="0">
+                            <a:schemeClr val="accent1"/>
+                          </a:effectRef>
+                          <a:fontRef idx="minor">
+                            <a:schemeClr val="lt1"/>
+                          </a:fontRef>
+                        </wps:style>
+                        <wps:bodyPr rot="0" spcFirstLastPara="0" vertOverflow="overflow" horzOverflow="overflow" vert="horz" wrap="square" lIns="91440" tIns="45720" rIns="91440" bIns="45720" numCol="1" spcCol="0" rtlCol="0" fromWordArt="0" anchor="ctr" anchorCtr="0" forceAA="0" compatLnSpc="1">
+                          <a:prstTxWarp prst="textNoShape">
+                            <a:avLst/>
+                          </a:prstTxWarp>
+                          <a:noAutofit/>
+                        </wps:bodyPr>
+                      </wps:wsp>
+                      <wps:wsp>
+                        <wps:cNvPr id="6" name="Rectangle 6"/>
+                        <wps:cNvSpPr/>
+                        <wps:spPr>
+                          <a:xfrm>
+                            <a:off x="73672" y="771390"/>
+                            <a:ext cx="866730" cy="164679"/>
+                          </a:xfrm>
+                          <a:prstGeom prst="rect">
+                            <a:avLst/>
+                          </a:prstGeom>
+                          <a:noFill/>
+                          <a:ln>
+                            <a:solidFill>
+                              <a:srgbClr val="FF0000"/>
+                            </a:solidFill>
+                          </a:ln>
+                        </wps:spPr>
+                        <wps:style>
+                          <a:lnRef idx="2">
+                            <a:schemeClr val="accent1">
+                              <a:shade val="50000"/>
+                            </a:schemeClr>
+                          </a:lnRef>
+                          <a:fillRef idx="1">
+                            <a:schemeClr val="accent1"/>
+                          </a:fillRef>
+                          <a:effectRef idx="0">
+                            <a:schemeClr val="accent1"/>
+                          </a:effectRef>
+                          <a:fontRef idx="minor">
+                            <a:schemeClr val="lt1"/>
+                          </a:fontRef>
+                        </wps:style>
+                        <wps:bodyPr rot="0" spcFirstLastPara="0" vertOverflow="overflow" horzOverflow="overflow" vert="horz" wrap="square" lIns="91440" tIns="45720" rIns="91440" bIns="45720" numCol="1" spcCol="0" rtlCol="0" fromWordArt="0" anchor="ctr" anchorCtr="0" forceAA="0" compatLnSpc="1">
+                          <a:prstTxWarp prst="textNoShape">
+                            <a:avLst/>
+                          </a:prstTxWarp>
+                          <a:noAutofit/>
+                        </wps:bodyPr>
+                      </wps:wsp>
+                    </wpg:wgp>
+                  </a:graphicData>
+                </a:graphic>
+                <wp14:sizeRelH relativeFrom="margin">
+                  <wp14:pctWidth>0</wp14:pctWidth>
+                </wp14:sizeRelH>
+                <wp14:sizeRelV relativeFrom="margin">
+                  <wp14:pctHeight>0</wp14:pctHeight>
+                </wp14:sizeRelV>
+              </wp:anchor>
+            </w:drawing>
+          </mc:Choice>
+          <mc:Fallback>
+            <w:pict>
+              <v:group w14:anchorId="17EDA0F9" id="Group 8" o:spid="_x0000_s1026" style="position:absolute;margin-left:63.25pt;margin-top:47pt;width:360.75pt;height:193.15pt;z-index:251662336;mso-width-relative:margin;mso-height-relative:margin" coordsize="55968,30524" o:gfxdata="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">
+                <v:shapetype id="_x0000_t75" coordsize="21600,21600" o:spt="75" o:preferrelative="t" path="m@4@5l@4@11@9@11@9@5xe" filled="f" stroked="f">
+                  <v:stroke joinstyle="miter"/>
+                  <v:formulas>
+                    <v:f eqn="if lineDrawn pixelLineWidth 0"/>
+                    <v:f eqn="sum @0 1 0"/>
+                    <v:f eqn="sum 0 0 @1"/>
+                    <v:f eqn="prod @2 1 2"/>
+                    <v:f eqn="prod @3 21600 pixelWidth"/>
+                    <v:f eqn="prod @3 21600 pixelHeight"/>
+                    <v:f eqn="sum @0 0 1"/>
+                    <v:f eqn="prod @6 1 2"/>
+                    <v:f eqn="prod @7 21600 pixelWidth"/>
+                    <v:f eqn="sum @8 21600 0"/>
+                    <v:f eqn="prod @7 21600 pixelHeight"/>
+                    <v:f eqn="sum @10 21600 0"/>
+                  </v:formulas>
+                  <v:path o:extrusionok="f" gradientshapeok="t" o:connecttype="rect"/>
+                  <o:lock v:ext="edit" aspectratio="t"/>
+                </v:shapetype>
+                <v:shape id="Picture 3" o:spid="_x0000_s1027" type="#_x0000_t75" style="position:absolute;width:55968;height:30524;visibility:visible;mso-wrap-style:square" o:gfxdata="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">
+                  <v:imagedata r:id="rId17" o:title="" croptop="6736f" cropbottom="14017f" cropleft="33119f" cropright="6027f"/>
+                  <v:path arrowok="t"/>
+                </v:shape>
+                <v:rect id="Rectangle 3" o:spid="_x0000_s1028" style="position:absolute;left:28038;top:3683;width:11831;height:11268;visibility:visible;mso-wrap-style:square;v-text-anchor:middle" o:gfxdata="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" filled="f" strokecolor="red" strokeweight="1pt"/>
+                <v:rect id="Rectangle 5" o:spid="_x0000_s1029" style="position:absolute;left:520;top:4593;width:7150;height:824;visibility:visible;mso-wrap-style:square;v-text-anchor:middle" o:gfxdata="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" filled="f" strokecolor="red" strokeweight="1pt"/>
+                <v:rect id="Rectangle 6" o:spid="_x0000_s1030" style="position:absolute;left:736;top:7713;width:8668;height:1647;visibility:visible;mso-wrap-style:square;v-text-anchor:middle" o:gfxdata="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" filled="f" strokecolor="red" strokeweight="1pt"/>
+              </v:group>
+            </w:pict>
+          </mc:Fallback>
+        </mc:AlternateContent>
+      </w:r>
+      <w:r>
+        <w:t>use the GDAL merge tool in QGIS. First choose all the layers to merge. Then check the “Place each input file into a separate band” box. Finally, set the “Input value to treat as ‘no data’” value to -9999. Don’t save the layer yet. Run the tool.</w:t>
+      </w:r>
+    </w:p>
+    <w:p>
+      <w:pPr>
+        <w:rPr>
+          <w:b/>
+        </w:rPr>
+      </w:pPr>
+    </w:p>
+    <w:p>
+      <w:pPr>
+        <w:rPr>
+          <w:b/>
+        </w:rPr>
+      </w:pPr>
+    </w:p>
+    <w:p>
+      <w:pPr>
+        <w:rPr>
+          <w:b/>
+        </w:rPr>
+      </w:pPr>
+    </w:p>
+    <w:p>
+      <w:pPr>
+        <w:rPr>
+          <w:b/>
+        </w:rPr>
+      </w:pPr>
+    </w:p>
+    <w:p>
+      <w:pPr>
+        <w:rPr>
+          <w:b/>
+        </w:rPr>
+      </w:pPr>
+    </w:p>
+    <w:p>
+      <w:pPr>
+        <w:rPr>
+          <w:b/>
+        </w:rPr>
+      </w:pPr>
+    </w:p>
+    <w:p>
+      <w:pPr>
+        <w:rPr>
+          <w:b/>
+        </w:rPr>
+      </w:pPr>
+    </w:p>
+    <w:p>
+      <w:pPr>
+        <w:rPr>
+          <w:b/>
+        </w:rPr>
+      </w:pPr>
+    </w:p>
+    <w:p>
+      <w:pPr>
+        <w:rPr>
+          <w:b/>
+        </w:rPr>
+      </w:pPr>
+    </w:p>
+    <w:p>
+      <w:pPr>
+        <w:pStyle w:val="ListParagraph"/>
+        <w:numPr>
+          <w:ilvl w:val="1"/>
+          <w:numId w:val="5"/>
+        </w:numPr>
+        <w:rPr>
+          <w:b/>
+        </w:rPr>
+      </w:pPr>
+      <w:r>
+        <w:rPr>
+          <w:noProof/>
+          <w:lang w:eastAsia="en-GB"/>
+        </w:rPr>
+        <mc:AlternateContent>
+          <mc:Choice Requires="wpg">
+            <w:drawing>
+              <wp:anchor distT="0" distB="0" distL="114300" distR="114300" simplePos="0" relativeHeight="251665408" behindDoc="0" locked="0" layoutInCell="1" allowOverlap="1" wp14:anchorId="46D9B0B0" wp14:editId="40FB2560">
+                <wp:simplePos x="0" y="0"/>
+                <wp:positionH relativeFrom="column">
+                  <wp:posOffset>1222744</wp:posOffset>
+                </wp:positionH>
+                <wp:positionV relativeFrom="paragraph">
+                  <wp:posOffset>455753</wp:posOffset>
+                </wp:positionV>
+                <wp:extent cx="3678555" cy="2879725"/>
+                <wp:effectExtent l="0" t="0" r="0" b="0"/>
+                <wp:wrapNone/>
+                <wp:docPr id="13" name="Group 13"/>
+                <wp:cNvGraphicFramePr/>
+                <a:graphic xmlns:a="http://schemas.openxmlformats.org/drawingml/2006/main">
+                  <a:graphicData uri="http://schemas.microsoft.com/office/word/2010/wordprocessingGroup">
+                    <wpg:wgp>
+                      <wpg:cNvGrpSpPr/>
+                      <wpg:grpSpPr>
+                        <a:xfrm>
+                          <a:off x="0" y="0"/>
+                          <a:ext cx="3678555" cy="2879725"/>
+                          <a:chOff x="0" y="0"/>
+                          <a:chExt cx="3678555" cy="2879725"/>
+                        </a:xfrm>
+                      </wpg:grpSpPr>
+                      <pic:pic xmlns:pic="http://schemas.openxmlformats.org/drawingml/2006/picture">
+                        <pic:nvPicPr>
+                          <pic:cNvPr id="7" name="Picture 3"/>
+                          <pic:cNvPicPr>
+                            <a:picLocks noChangeAspect="1"/>
+                          </pic:cNvPicPr>
+                        </pic:nvPicPr>
+                        <pic:blipFill rotWithShape="1">
+                          <a:blip r:embed="rId18" cstate="print">
+                            <a:extLst>
+                              <a:ext uri="{28A0092B-C50C-407E-A947-70E740481C1C}">
+                                <a14:useLocalDpi xmlns:a14="http://schemas.microsoft.com/office/drawing/2010/main" val="0"/>
+                              </a:ext>
+                            </a:extLst>
+                          </a:blip>
+                          <a:srcRect l="58125" t="18889" r="15982" b="18056"/>
+                          <a:stretch/>
+                        </pic:blipFill>
+                        <pic:spPr>
+                          <a:xfrm>
+                            <a:off x="0" y="0"/>
+                            <a:ext cx="3678555" cy="2879725"/>
+                          </a:xfrm>
+                          <a:prstGeom prst="rect">
+                            <a:avLst/>
+                          </a:prstGeom>
+                        </pic:spPr>
+                      </pic:pic>
+                      <wps:wsp>
+                        <wps:cNvPr id="9" name="Rectangle 9"/>
+                        <wps:cNvSpPr/>
+                        <wps:spPr>
+                          <a:xfrm>
+                            <a:off x="10633" y="1828800"/>
+                            <a:ext cx="597877" cy="150725"/>
+                          </a:xfrm>
+                          <a:prstGeom prst="rect">
+                            <a:avLst/>
+                          </a:prstGeom>
+                          <a:noFill/>
+                          <a:ln>
+                            <a:solidFill>
+                              <a:srgbClr val="FF0000"/>
+                            </a:solidFill>
+                          </a:ln>
+                        </wps:spPr>
+                        <wps:style>
+                          <a:lnRef idx="2">
+                            <a:schemeClr val="accent1">
+                              <a:shade val="50000"/>
+                            </a:schemeClr>
+                          </a:lnRef>
+                          <a:fillRef idx="1">
+                            <a:schemeClr val="accent1"/>
+                          </a:fillRef>
+                          <a:effectRef idx="0">
+                            <a:schemeClr val="accent1"/>
+                          </a:effectRef>
+                          <a:fontRef idx="minor">
+                            <a:schemeClr val="lt1"/>
+                          </a:fontRef>
+                        </wps:style>
+                        <wps:bodyPr rot="0" spcFirstLastPara="0" vertOverflow="overflow" horzOverflow="overflow" vert="horz" wrap="square" lIns="91440" tIns="45720" rIns="91440" bIns="45720" numCol="1" spcCol="0" rtlCol="0" fromWordArt="0" anchor="ctr" anchorCtr="0" forceAA="0" compatLnSpc="1">
+                          <a:prstTxWarp prst="textNoShape">
+                            <a:avLst/>
+                          </a:prstTxWarp>
+                          <a:noAutofit/>
+                        </wps:bodyPr>
+                      </wps:wsp>
+                    </wpg:wgp>
+                  </a:graphicData>
+                </a:graphic>
+              </wp:anchor>
+            </w:drawing>
+          </mc:Choice>
+          <mc:Fallback>
+            <w:pict>
+              <v:group w14:anchorId="32AB3323" id="Group 13" o:spid="_x0000_s1026" style="position:absolute;margin-left:96.3pt;margin-top:35.9pt;width:289.65pt;height:226.75pt;z-index:251665408" coordsize="36785,28797" o:gfxdata="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">
+                <v:shape id="Picture 3" o:spid="_x0000_s1027" type="#_x0000_t75" style="position:absolute;width:36785;height:28797;visibility:visible;mso-wrap-style:square" o:gfxdata="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">
+                  <v:imagedata r:id="rId19" o:title="" croptop="12379f" cropbottom="11833f" cropleft="38093f" cropright="10474f"/>
+                  <v:path arrowok="t"/>
+                </v:shape>
+                <v:rect id="Rectangle 9" o:spid="_x0000_s1028" style="position:absolute;left:106;top:18288;width:5979;height:1507;visibility:visible;mso-wrap-style:square;v-text-anchor:middle" o:gfxdata="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" filled="f" strokecolor="red" strokeweight="1pt"/>
+              </v:group>
+            </w:pict>
+          </mc:Fallback>
+        </mc:AlternateContent>
+      </w:r>
+      <w:r>
+        <w:t xml:space="preserve">use the QGIS rastercalculator tool to sum the merged layer’s bands. Save the </w:t>
+      </w:r>
+      <w:r>
+        <w:t>output in your mega-continent directory (acc.tif).</w:t>
+      </w:r>
+    </w:p>
+    <w:p>
+      <w:pPr>
+        <w:pStyle w:val="ListParagraph"/>
+        <w:ind w:left="1440"/>
+        <w:rPr>
+          <w:b/>
+        </w:rPr>
+      </w:pPr>
+    </w:p>
+    <w:p>
+      <w:pPr>
+        <w:pStyle w:val="ListParagraph"/>
+        <w:ind w:left="1440"/>
+        <w:rPr>
+          <w:b/>
+        </w:rPr>
+      </w:pPr>
+    </w:p>
+    <w:p>
+      <w:pPr>
+        <w:pStyle w:val="ListParagraph"/>
+        <w:ind w:left="1440"/>
+        <w:rPr>
+          <w:b/>
+        </w:rPr>
+      </w:pPr>
+    </w:p>
+    <w:p>
+      <w:pPr>
+        <w:pStyle w:val="ListParagraph"/>
+        <w:ind w:left="1440"/>
+        <w:rPr>
+          <w:b/>
+        </w:rPr>
+      </w:pPr>
+    </w:p>
+    <w:p>
+      <w:pPr>
+        <w:pStyle w:val="ListParagraph"/>
+        <w:ind w:left="1440"/>
+        <w:rPr>
+          <w:b/>
+        </w:rPr>
+      </w:pPr>
+    </w:p>
+    <w:p>
+      <w:pPr>
+        <w:pStyle w:val="ListParagraph"/>
+        <w:ind w:left="1440"/>
+        <w:rPr>
+          <w:b/>
+        </w:rPr>
+      </w:pPr>
+    </w:p>
+    <w:p>
+      <w:pPr>
+        <w:pStyle w:val="ListParagraph"/>
+        <w:ind w:left="1440"/>
+        <w:rPr>
+          <w:b/>
+        </w:rPr>
+      </w:pPr>
+    </w:p>
+    <w:p>
+      <w:pPr>
+        <w:pStyle w:val="ListParagraph"/>
+        <w:ind w:left="1440"/>
+        <w:rPr>
+          <w:b/>
+        </w:rPr>
+      </w:pPr>
+    </w:p>
+    <w:p>
+      <w:pPr>
+        <w:pStyle w:val="ListParagraph"/>
+        <w:ind w:left="1440"/>
+        <w:rPr>
+          <w:b/>
+        </w:rPr>
+      </w:pPr>
+    </w:p>
+    <w:p>
+      <w:pPr>
+        <w:pStyle w:val="ListParagraph"/>
+        <w:ind w:left="1440"/>
+        <w:rPr>
+          <w:b/>
+        </w:rPr>
+      </w:pPr>
+    </w:p>
+    <w:p>
+      <w:pPr>
+        <w:pStyle w:val="ListParagraph"/>
+        <w:ind w:left="1440"/>
+        <w:rPr>
+          <w:b/>
+        </w:rPr>
+      </w:pPr>
+    </w:p>
+    <w:p>
+      <w:pPr>
+        <w:pStyle w:val="ListParagraph"/>
+        <w:ind w:left="1440"/>
+        <w:rPr>
+          <w:b/>
+        </w:rPr>
+      </w:pPr>
+    </w:p>
+    <w:p>
+      <w:pPr>
+        <w:pStyle w:val="ListParagraph"/>
+        <w:ind w:left="1440"/>
+        <w:rPr>
+          <w:b/>
+        </w:rPr>
+      </w:pPr>
+    </w:p>
+    <w:p>
+      <w:pPr>
+        <w:pStyle w:val="ListParagraph"/>
+        <w:ind w:left="1440"/>
+        <w:rPr>
+          <w:b/>
+        </w:rPr>
+      </w:pPr>
+    </w:p>
+    <w:p>
+      <w:pPr>
+        <w:pStyle w:val="ListParagraph"/>
+        <w:ind w:left="1440"/>
+        <w:rPr>
+          <w:b/>
+        </w:rPr>
+      </w:pPr>
+    </w:p>
+    <w:p>
+      <w:pPr>
+        <w:pStyle w:val="ListParagraph"/>
+        <w:numPr>
           <w:ilvl w:val="0"/>
           <w:numId w:val="5"/>
         </w:numPr>
@@ -568,8 +1239,220 @@
         </w:rPr>
       </w:pPr>
       <w:r>
+        <w:t xml:space="preserve">the final step is to cut the Global GPW4 data to the individual ‘mega’ continents. Use QGIS built in tool ‘Clip Raster By Extent’ to clip the datasets by HydroSHEDS layer extent (use ‘acc.tif’ from previous step). This will ensure that the layers are the same size for the rest of </w:t>
+      </w:r>
+      <w:r>
         <w:lastRenderedPageBreak/>
-        <w:t xml:space="preserve">the final step is to cut the Global GPW4 data to the individual ‘mega’ continents. Use QGIS built in tool ‘Clip Raster By Extent’ to clip the datasets by HydroSHEDS layer extent (use ‘acc.tif’ from previous step). This will ensure that the layers are the same size for the rest of the analysis. Clip the GPW4 data and save them as the following: GPWv4 2015 population count as ‘pop.tif’; GPWv4 2015 population density as ‘density.tif’, GPWv4 National Identifier grid as ‘nationID’. </w:t>
+        <w:t xml:space="preserve">the analysis. Clip the GPW4 data and save them as the following: GPWv4 2015 population count as ‘pop.tif’; GPWv4 2015 population density as ‘density.tif’, GPWv4 National Identifier grid as ‘nationID’. </w:t>
+      </w:r>
+    </w:p>
+    <w:p>
+      <w:pPr>
+        <w:ind w:left="360"/>
+        <w:rPr>
+          <w:b/>
+        </w:rPr>
+      </w:pPr>
+      <w:r>
+        <w:rPr>
+          <w:b/>
+          <w:noProof/>
+          <w:lang w:eastAsia="en-GB"/>
+        </w:rPr>
+        <mc:AlternateContent>
+          <mc:Choice Requires="wps">
+            <w:drawing>
+              <wp:anchor distT="0" distB="0" distL="114300" distR="114300" simplePos="0" relativeHeight="251667456" behindDoc="0" locked="0" layoutInCell="1" allowOverlap="1" wp14:anchorId="4E39E822" wp14:editId="592B36AA">
+                <wp:simplePos x="0" y="0"/>
+                <wp:positionH relativeFrom="column">
+                  <wp:posOffset>4976813</wp:posOffset>
+                </wp:positionH>
+                <wp:positionV relativeFrom="paragraph">
+                  <wp:posOffset>391160</wp:posOffset>
+                </wp:positionV>
+                <wp:extent cx="114300" cy="76200"/>
+                <wp:effectExtent l="0" t="0" r="19050" b="19050"/>
+                <wp:wrapNone/>
+                <wp:docPr id="12" name="Rectangle 12"/>
+                <wp:cNvGraphicFramePr/>
+                <a:graphic xmlns:a="http://schemas.openxmlformats.org/drawingml/2006/main">
+                  <a:graphicData uri="http://schemas.microsoft.com/office/word/2010/wordprocessingShape">
+                    <wps:wsp>
+                      <wps:cNvSpPr/>
+                      <wps:spPr>
+                        <a:xfrm>
+                          <a:off x="0" y="0"/>
+                          <a:ext cx="114300" cy="76200"/>
+                        </a:xfrm>
+                        <a:prstGeom prst="rect">
+                          <a:avLst/>
+                        </a:prstGeom>
+                        <a:noFill/>
+                        <a:ln>
+                          <a:solidFill>
+                            <a:srgbClr val="FF0000"/>
+                          </a:solidFill>
+                        </a:ln>
+                      </wps:spPr>
+                      <wps:style>
+                        <a:lnRef idx="2">
+                          <a:schemeClr val="accent1">
+                            <a:shade val="50000"/>
+                          </a:schemeClr>
+                        </a:lnRef>
+                        <a:fillRef idx="1">
+                          <a:schemeClr val="accent1"/>
+                        </a:fillRef>
+                        <a:effectRef idx="0">
+                          <a:schemeClr val="accent1"/>
+                        </a:effectRef>
+                        <a:fontRef idx="minor">
+                          <a:schemeClr val="lt1"/>
+                        </a:fontRef>
+                      </wps:style>
+                      <wps:bodyPr rot="0" spcFirstLastPara="0" vertOverflow="overflow" horzOverflow="overflow" vert="horz" wrap="square" lIns="91440" tIns="45720" rIns="91440" bIns="45720" numCol="1" spcCol="0" rtlCol="0" fromWordArt="0" anchor="ctr" anchorCtr="0" forceAA="0" compatLnSpc="1">
+                        <a:prstTxWarp prst="textNoShape">
+                          <a:avLst/>
+                        </a:prstTxWarp>
+                        <a:noAutofit/>
+                      </wps:bodyPr>
+                    </wps:wsp>
+                  </a:graphicData>
+                </a:graphic>
+                <wp14:sizeRelH relativeFrom="margin">
+                  <wp14:pctWidth>0</wp14:pctWidth>
+                </wp14:sizeRelH>
+                <wp14:sizeRelV relativeFrom="margin">
+                  <wp14:pctHeight>0</wp14:pctHeight>
+                </wp14:sizeRelV>
+              </wp:anchor>
+            </w:drawing>
+          </mc:Choice>
+          <mc:Fallback>
+            <w:pict>
+              <v:rect w14:anchorId="44991537" id="Rectangle 12" o:spid="_x0000_s1026" style="position:absolute;margin-left:391.9pt;margin-top:30.8pt;width:9pt;height:6pt;z-index:251667456;visibility:visible;mso-wrap-style:square;mso-width-percent:0;mso-height-percent:0;mso-wrap-distance-left:9pt;mso-wrap-distance-top:0;mso-wrap-distance-right:9pt;mso-wrap-distance-bottom:0;mso-position-horizontal:absolute;mso-position-horizontal-relative:text;mso-position-vertical:absolute;mso-position-vertical-relative:text;mso-width-percent:0;mso-height-percent:0;mso-width-relative:margin;mso-height-relative:margin;v-text-anchor:middle" o:gfxdata="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" filled="f" strokecolor="red" strokeweight="1pt"/>
+            </w:pict>
+          </mc:Fallback>
+        </mc:AlternateContent>
+      </w:r>
+      <w:r>
+        <w:rPr>
+          <w:b/>
+          <w:noProof/>
+          <w:lang w:eastAsia="en-GB"/>
+        </w:rPr>
+        <mc:AlternateContent>
+          <mc:Choice Requires="wps">
+            <w:drawing>
+              <wp:anchor distT="0" distB="0" distL="114300" distR="114300" simplePos="0" relativeHeight="251666432" behindDoc="0" locked="0" layoutInCell="1" allowOverlap="1" wp14:anchorId="3C8FDFCD" wp14:editId="4FA10EAF">
+                <wp:simplePos x="0" y="0"/>
+                <wp:positionH relativeFrom="column">
+                  <wp:posOffset>5014913</wp:posOffset>
+                </wp:positionH>
+                <wp:positionV relativeFrom="paragraph">
+                  <wp:posOffset>548323</wp:posOffset>
+                </wp:positionV>
+                <wp:extent cx="585787" cy="128587"/>
+                <wp:effectExtent l="0" t="0" r="24130" b="24130"/>
+                <wp:wrapNone/>
+                <wp:docPr id="11" name="Rectangle 11"/>
+                <wp:cNvGraphicFramePr/>
+                <a:graphic xmlns:a="http://schemas.openxmlformats.org/drawingml/2006/main">
+                  <a:graphicData uri="http://schemas.microsoft.com/office/word/2010/wordprocessingShape">
+                    <wps:wsp>
+                      <wps:cNvSpPr/>
+                      <wps:spPr>
+                        <a:xfrm>
+                          <a:off x="0" y="0"/>
+                          <a:ext cx="585787" cy="128587"/>
+                        </a:xfrm>
+                        <a:prstGeom prst="rect">
+                          <a:avLst/>
+                        </a:prstGeom>
+                        <a:noFill/>
+                        <a:ln>
+                          <a:solidFill>
+                            <a:srgbClr val="FF0000"/>
+                          </a:solidFill>
+                        </a:ln>
+                      </wps:spPr>
+                      <wps:style>
+                        <a:lnRef idx="2">
+                          <a:schemeClr val="accent1">
+                            <a:shade val="50000"/>
+                          </a:schemeClr>
+                        </a:lnRef>
+                        <a:fillRef idx="1">
+                          <a:schemeClr val="accent1"/>
+                        </a:fillRef>
+                        <a:effectRef idx="0">
+                          <a:schemeClr val="accent1"/>
+                        </a:effectRef>
+                        <a:fontRef idx="minor">
+                          <a:schemeClr val="lt1"/>
+                        </a:fontRef>
+                      </wps:style>
+                      <wps:bodyPr rot="0" spcFirstLastPara="0" vertOverflow="overflow" horzOverflow="overflow" vert="horz" wrap="square" lIns="91440" tIns="45720" rIns="91440" bIns="45720" numCol="1" spcCol="0" rtlCol="0" fromWordArt="0" anchor="ctr" anchorCtr="0" forceAA="0" compatLnSpc="1">
+                        <a:prstTxWarp prst="textNoShape">
+                          <a:avLst/>
+                        </a:prstTxWarp>
+                        <a:noAutofit/>
+                      </wps:bodyPr>
+                    </wps:wsp>
+                  </a:graphicData>
+                </a:graphic>
+              </wp:anchor>
+            </w:drawing>
+          </mc:Choice>
+          <mc:Fallback>
+            <w:pict>
+              <v:rect w14:anchorId="61E553DE" id="Rectangle 11" o:spid="_x0000_s1026" style="position:absolute;margin-left:394.9pt;margin-top:43.2pt;width:46.1pt;height:10.1pt;z-index:251666432;visibility:visible;mso-wrap-style:square;mso-wrap-distance-left:9pt;mso-wrap-distance-top:0;mso-wrap-distance-right:9pt;mso-wrap-distance-bottom:0;mso-position-horizontal:absolute;mso-position-horizontal-relative:text;mso-position-vertical:absolute;mso-position-vertical-relative:text;v-text-anchor:middle" o:gfxdata="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" filled="f" strokecolor="red" strokeweight="1pt"/>
+            </w:pict>
+          </mc:Fallback>
+        </mc:AlternateContent>
+      </w:r>
+      <w:r>
+        <w:rPr>
+          <w:b/>
+          <w:noProof/>
+          <w:lang w:eastAsia="en-GB"/>
+        </w:rPr>
+        <w:drawing>
+          <wp:inline distT="0" distB="0" distL="0" distR="0" wp14:anchorId="18BC09D1" wp14:editId="7FC39AF4">
+            <wp:extent cx="5350510" cy="2658657"/>
+            <wp:effectExtent l="0" t="0" r="2540" b="8890"/>
+            <wp:docPr id="10" name="Picture 3"/>
+            <wp:cNvGraphicFramePr>
+              <a:graphicFrameLocks xmlns:a="http://schemas.openxmlformats.org/drawingml/2006/main" noChangeAspect="1"/>
+            </wp:cNvGraphicFramePr>
+            <a:graphic xmlns:a="http://schemas.openxmlformats.org/drawingml/2006/main">
+              <a:graphicData uri="http://schemas.openxmlformats.org/drawingml/2006/picture">
+                <pic:pic xmlns:pic="http://schemas.openxmlformats.org/drawingml/2006/picture">
+                  <pic:nvPicPr>
+                    <pic:cNvPr id="4" name="Picture 3"/>
+                    <pic:cNvPicPr>
+                      <a:picLocks noChangeAspect="1"/>
+                    </pic:cNvPicPr>
+                  </pic:nvPicPr>
+                  <pic:blipFill rotWithShape="1">
+                    <a:blip r:embed="rId20"/>
+                    <a:srcRect l="50714" t="12500" r="5268" b="19444"/>
+                    <a:stretch/>
+                  </pic:blipFill>
+                  <pic:spPr>
+                    <a:xfrm>
+                      <a:off x="0" y="0"/>
+                      <a:ext cx="5359492" cy="2663120"/>
+                    </a:xfrm>
+                    <a:prstGeom prst="rect">
+                      <a:avLst/>
+                    </a:prstGeom>
+                  </pic:spPr>
+                </pic:pic>
+              </a:graphicData>
+            </a:graphic>
+          </wp:inline>
+        </w:drawing>
       </w:r>
     </w:p>
     <w:p>
@@ -629,7 +1512,7 @@
       <w:r>
         <w:t xml:space="preserve"> code (</w:t>
       </w:r>
-      <w:hyperlink r:id="rId15" w:history="1">
+      <w:hyperlink r:id="rId21" w:history="1">
         <w:r>
           <w:rPr>
             <w:rStyle w:val="Hyperlink"/>
@@ -851,12 +1734,7 @@
         </w:rPr>
       </w:pPr>
       <w:r>
-        <w:t xml:space="preserve">This code will output </w:t>
-      </w:r>
-      <w:bookmarkStart w:id="0" w:name="_GoBack"/>
-      <w:bookmarkEnd w:id="0"/>
-      <w:r>
-        <w:t>a CSV file with the stats for each country.</w:t>
+        <w:t>This code will output a CSV file with the stats for each country.</w:t>
       </w:r>
     </w:p>
     <w:p>
@@ -888,6 +1766,7 @@
         <w:rPr>
           <w:i/>
         </w:rPr>
+        <w:lastRenderedPageBreak/>
         <w:t xml:space="preserve">Note: </w:t>
       </w:r>
       <w:r>
@@ -902,7 +1781,7 @@
         </w:rPr>
         <w:t xml:space="preserve"> (</w:t>
       </w:r>
-      <w:hyperlink r:id="rId16" w:history="1">
+      <w:hyperlink r:id="rId22" w:history="1">
         <w:r>
           <w:rPr>
             <w:rStyle w:val="Hyperlink"/>
@@ -1018,7 +1897,7 @@
   <w:abstractNum w:abstractNumId="1" w15:restartNumberingAfterBreak="0">
     <w:nsid w:val="03950E2B"/>
     <w:multiLevelType w:val="hybridMultilevel"/>
-    <w:tmpl w:val="77487144"/>
+    <w:tmpl w:val="54CEF126"/>
     <w:lvl w:ilvl="0" w:tplc="EA544F86">
       <w:start w:val="1"/>
       <w:numFmt w:val="upperRoman"/>
@@ -1031,7 +1910,7 @@
         <w:b w:val="0"/>
       </w:rPr>
     </w:lvl>
-    <w:lvl w:ilvl="1" w:tplc="08090019" w:tentative="1">
+    <w:lvl w:ilvl="1" w:tplc="DE9A71D8">
       <w:start w:val="1"/>
       <w:numFmt w:val="lowerLetter"/>
       <w:lvlText w:val="%2."/>
@@ -1039,6 +1918,9 @@
       <w:pPr>
         <w:ind w:left="1440" w:hanging="360"/>
       </w:pPr>
+      <w:rPr>
+        <w:b w:val="0"/>
+      </w:rPr>
     </w:lvl>
     <w:lvl w:ilvl="2" w:tplc="0809001B" w:tentative="1">
       <w:start w:val="1"/>
@@ -2524,6 +3406,10 @@
 </p:properties>
 </file>
 
+<file path=customXml/item4.xml><?xml version="1.0" encoding="utf-8"?>
+<b:Sources xmlns:b="http://schemas.openxmlformats.org/officeDocument/2006/bibliography" xmlns="http://schemas.openxmlformats.org/officeDocument/2006/bibliography" SelectedStyle="\APASixthEditionOfficeOnline.xsl" StyleName="APA" Version="6"/>
+</file>
+
 <file path=customXml/itemProps1.xml><?xml version="1.0" encoding="utf-8"?>
 <ds:datastoreItem xmlns:ds="http://schemas.openxmlformats.org/officeDocument/2006/customXml" ds:itemID="{47A12F76-22D2-4FD0-B78D-CDE2DE7DF3B7}">
   <ds:schemaRefs>
@@ -2554,16 +3440,24 @@
 <file path=customXml/itemProps3.xml><?xml version="1.0" encoding="utf-8"?>
 <ds:datastoreItem xmlns:ds="http://schemas.openxmlformats.org/officeDocument/2006/customXml" ds:itemID="{293C6FDC-D674-4092-8F6C-29F961335AE1}">
   <ds:schemaRefs>
-    <ds:schemaRef ds:uri="http://purl.org/dc/terms/"/>
-    <ds:schemaRef ds:uri="http://schemas.openxmlformats.org/package/2006/metadata/core-properties"/>
     <ds:schemaRef ds:uri="http://purl.org/dc/dcmitype/"/>
-    <ds:schemaRef ds:uri="http://schemas.microsoft.com/office/2006/documentManagement/types"/>
+    <ds:schemaRef ds:uri="http://schemas.microsoft.com/office/infopath/2007/PartnerControls"/>
     <ds:schemaRef ds:uri="370b2699-99f3-447e-a83f-26d2d52d3958"/>
     <ds:schemaRef ds:uri="http://purl.org/dc/elements/1.1/"/>
     <ds:schemaRef ds:uri="http://schemas.microsoft.com/office/2006/metadata/properties"/>
     <ds:schemaRef ds:uri="f10456dc-6040-46bf-b0e3-e9753281878a"/>
-    <ds:schemaRef ds:uri="http://schemas.microsoft.com/office/infopath/2007/PartnerControls"/>
+    <ds:schemaRef ds:uri="http://schemas.microsoft.com/office/2006/documentManagement/types"/>
+    <ds:schemaRef ds:uri="http://schemas.openxmlformats.org/package/2006/metadata/core-properties"/>
     <ds:schemaRef ds:uri="http://www.w3.org/XML/1998/namespace"/>
+    <ds:schemaRef ds:uri="http://purl.org/dc/terms/"/>
+  </ds:schemaRefs>
+</ds:datastoreItem>
+</file>
+
+<file path=customXml/itemProps4.xml><?xml version="1.0" encoding="utf-8"?>
+<ds:datastoreItem xmlns:ds="http://schemas.openxmlformats.org/officeDocument/2006/customXml" ds:itemID="{3CB606D6-9B8E-44C6-9FE9-2EDB66482F85}">
+  <ds:schemaRefs>
+    <ds:schemaRef ds:uri="http://schemas.openxmlformats.org/officeDocument/2006/bibliography"/>
   </ds:schemaRefs>
 </ds:datastoreItem>
 </file>
</xml_diff>